<commit_message>
w7 part 1 ok
</commit_message>
<xml_diff>
--- a/WS07/Workshop 7.docx
+++ b/WS07/Workshop 7.docx
@@ -4017,6 +4017,7 @@
           <w:color w:val="333333"/>
           <w:sz w:val="24"/>
           <w:szCs w:val="24"/>
+          <w:highlight w:val="yellow"/>
         </w:rPr>
       </w:pPr>
       <w:r>
@@ -4098,6 +4099,7 @@
           <w:color w:val="333333"/>
           <w:sz w:val="24"/>
           <w:szCs w:val="24"/>
+          <w:highlight w:val="yellow"/>
         </w:rPr>
         <w:t>DO NOT USE MANUAL LOOPS!</w:t>
       </w:r>
@@ -4565,8 +4567,20 @@
           <w:color w:val="333333"/>
           <w:sz w:val="24"/>
           <w:szCs w:val="24"/>
-        </w:rPr>
-        <w:t>Do not modify the existing code!</w:t>
+          <w:highlight w:val="yellow"/>
+        </w:rPr>
+        <w:t>Do not modify the existing code</w:t>
+      </w:r>
+      <w:r>
+        <w:rPr>
+          <w:rFonts w:ascii="Helvetica" w:eastAsia="Times New Roman" w:hAnsi="Helvetica" w:cs="Helvetica"/>
+          <w:b/>
+          <w:bCs/>
+          <w:color w:val="333333"/>
+          <w:sz w:val="24"/>
+          <w:szCs w:val="24"/>
+        </w:rPr>
+        <w:t>!</w:t>
       </w:r>
     </w:p>
     <w:p>

</xml_diff>